<commit_message>
modified power bi dashboard
</commit_message>
<xml_diff>
--- a/Report.docx
+++ b/Report.docx
@@ -2,12 +2,411 @@
 <file path=word/document.xml><?xml version="1.0" encoding="utf-8"?>
 <w:document xmlns:wpc="http://schemas.microsoft.com/office/word/2010/wordprocessingCanvas" xmlns:cx="http://schemas.microsoft.com/office/drawing/2014/chartex" xmlns:cx1="http://schemas.microsoft.com/office/drawing/2015/9/8/chartex" xmlns:cx2="http://schemas.microsoft.com/office/drawing/2015/10/21/chartex" xmlns:cx3="http://schemas.microsoft.com/office/drawing/2016/5/9/chartex" xmlns:cx4="http://schemas.microsoft.com/office/drawing/2016/5/10/chartex" xmlns:cx5="http://schemas.microsoft.com/office/drawing/2016/5/11/chartex" xmlns:cx6="http://schemas.microsoft.com/office/drawing/2016/5/12/chartex" xmlns:cx7="http://schemas.microsoft.com/office/drawing/2016/5/13/chartex" xmlns:cx8="http://schemas.microsoft.com/office/drawing/2016/5/14/chartex" xmlns:mc="http://schemas.openxmlformats.org/markup-compatibility/2006" xmlns:aink="http://schemas.microsoft.com/office/drawing/2016/ink" xmlns:am3d="http://schemas.microsoft.com/office/drawing/2017/model3d" xmlns:o="urn:schemas-microsoft-com:office:office" xmlns:r="http://schemas.openxmlformats.org/officeDocument/2006/relationships" xmlns:m="http://schemas.openxmlformats.org/officeDocument/2006/math" xmlns:v="urn:schemas-microsoft-com:vml" xmlns:wp14="http://schemas.microsoft.com/office/word/2010/wordprocessingDrawing" xmlns:wp="http://schemas.openxmlformats.org/drawingml/2006/wordprocessingDrawing" xmlns:w10="urn:schemas-microsoft-com:office:word" xmlns:w="http://schemas.openxmlformats.org/wordprocessingml/2006/main" xmlns:w14="http://schemas.microsoft.com/office/word/2010/wordml" xmlns:w15="http://schemas.microsoft.com/office/word/2012/wordml" xmlns:w16cid="http://schemas.microsoft.com/office/word/2016/wordml/cid" xmlns:w16se="http://schemas.microsoft.com/office/word/2015/wordml/symex" xmlns:wpg="http://schemas.microsoft.com/office/word/2010/wordprocessingGroup" xmlns:wpi="http://schemas.microsoft.com/office/word/2010/wordprocessingInk" xmlns:wne="http://schemas.microsoft.com/office/word/2006/wordml" xmlns:wps="http://schemas.microsoft.com/office/word/2010/wordprocessingShape" mc:Ignorable="w14 w15 w16se w16cid wp14">
   <w:body>
-    <w:p>
-      <w:bookmarkStart w:id="0" w:name="_GoBack"/>
-      <w:bookmarkEnd w:id="0"/>
-    </w:p>
+    <w:tbl>
+      <w:tblPr>
+        <w:tblStyle w:val="TableGrid"/>
+        <w:tblW w:w="0" w:type="auto"/>
+        <w:tblLook w:val="04A0" w:firstRow="1" w:lastRow="0" w:firstColumn="1" w:lastColumn="0" w:noHBand="0" w:noVBand="1"/>
+      </w:tblPr>
+      <w:tblGrid>
+        <w:gridCol w:w="6974"/>
+        <w:gridCol w:w="6974"/>
+      </w:tblGrid>
+      <w:tr>
+        <w:tc>
+          <w:tcPr>
+            <w:tcW w:w="6974" w:type="dxa"/>
+          </w:tcPr>
+          <w:p>
+            <w:r>
+              <w:t>Dashboard Screens</w:t>
+            </w:r>
+          </w:p>
+        </w:tc>
+        <w:tc>
+          <w:tcPr>
+            <w:tcW w:w="6974" w:type="dxa"/>
+          </w:tcPr>
+          <w:p>
+            <w:r>
+              <w:t>Notes</w:t>
+            </w:r>
+          </w:p>
+        </w:tc>
+      </w:tr>
+      <w:tr>
+        <w:tc>
+          <w:tcPr>
+            <w:tcW w:w="6974" w:type="dxa"/>
+          </w:tcPr>
+          <w:p>
+            <w:pPr>
+              <w:rPr>
+                <w:noProof/>
+              </w:rPr>
+            </w:pPr>
+            <w:r>
+              <w:rPr>
+                <w:noProof/>
+              </w:rPr>
+              <w:drawing>
+                <wp:anchor distT="0" distB="0" distL="114300" distR="114300" simplePos="0" relativeHeight="251658240" behindDoc="1" locked="0" layoutInCell="1" allowOverlap="1" wp14:anchorId="51CEA544" wp14:editId="5714C600">
+                  <wp:simplePos x="0" y="0"/>
+                  <wp:positionH relativeFrom="column">
+                    <wp:posOffset>-6249</wp:posOffset>
+                  </wp:positionH>
+                  <wp:positionV relativeFrom="paragraph">
+                    <wp:posOffset>217119</wp:posOffset>
+                  </wp:positionV>
+                  <wp:extent cx="3474720" cy="4736543"/>
+                  <wp:effectExtent l="0" t="0" r="0" b="6985"/>
+                  <wp:wrapTight wrapText="bothSides">
+                    <wp:wrapPolygon edited="0">
+                      <wp:start x="0" y="0"/>
+                      <wp:lineTo x="0" y="21545"/>
+                      <wp:lineTo x="21079" y="21545"/>
+                      <wp:lineTo x="21079" y="0"/>
+                      <wp:lineTo x="0" y="0"/>
+                    </wp:wrapPolygon>
+                  </wp:wrapTight>
+                  <wp:docPr id="2" name="Picture 2" descr="A screenshot of a cell phone&#10;&#10;Description automatically generated"/>
+                  <wp:cNvGraphicFramePr>
+                    <a:graphicFrameLocks xmlns:a="http://schemas.openxmlformats.org/drawingml/2006/main" noChangeAspect="1"/>
+                  </wp:cNvGraphicFramePr>
+                  <a:graphic xmlns:a="http://schemas.openxmlformats.org/drawingml/2006/main">
+                    <a:graphicData uri="http://schemas.openxmlformats.org/drawingml/2006/picture">
+                      <pic:pic xmlns:pic="http://schemas.openxmlformats.org/drawingml/2006/picture">
+                        <pic:nvPicPr>
+                          <pic:cNvPr id="2" name="screencapture-outbreak-my-2020-06-15-02_03_18.png"/>
+                          <pic:cNvPicPr/>
+                        </pic:nvPicPr>
+                        <pic:blipFill rotWithShape="1">
+                          <a:blip r:embed="rId4" cstate="print">
+                            <a:extLst>
+                              <a:ext uri="{28A0092B-C50C-407E-A947-70E740481C1C}">
+                                <a14:useLocalDpi xmlns:a14="http://schemas.microsoft.com/office/drawing/2010/main" val="0"/>
+                              </a:ext>
+                            </a:extLst>
+                          </a:blip>
+                          <a:srcRect r="-3327" b="35801"/>
+                          <a:stretch/>
+                        </pic:blipFill>
+                        <pic:spPr bwMode="auto">
+                          <a:xfrm>
+                            <a:off x="0" y="0"/>
+                            <a:ext cx="3474720" cy="4736543"/>
+                          </a:xfrm>
+                          <a:prstGeom prst="rect">
+                            <a:avLst/>
+                          </a:prstGeom>
+                          <a:ln>
+                            <a:noFill/>
+                          </a:ln>
+                          <a:extLst>
+                            <a:ext uri="{53640926-AAD7-44D8-BBD7-CCE9431645EC}">
+                              <a14:shadowObscured xmlns:a14="http://schemas.microsoft.com/office/drawing/2010/main"/>
+                            </a:ext>
+                          </a:extLst>
+                        </pic:spPr>
+                      </pic:pic>
+                    </a:graphicData>
+                  </a:graphic>
+                </wp:anchor>
+              </w:drawing>
+            </w:r>
+          </w:p>
+        </w:tc>
+        <w:tc>
+          <w:tcPr>
+            <w:tcW w:w="6974" w:type="dxa"/>
+          </w:tcPr>
+          <w:p/>
+        </w:tc>
+      </w:tr>
+      <w:tr>
+        <w:tc>
+          <w:tcPr>
+            <w:tcW w:w="6974" w:type="dxa"/>
+          </w:tcPr>
+          <w:p>
+            <w:r>
+              <w:rPr>
+                <w:noProof/>
+              </w:rPr>
+              <w:lastRenderedPageBreak/>
+              <w:drawing>
+                <wp:anchor distT="0" distB="0" distL="114300" distR="114300" simplePos="0" relativeHeight="251659264" behindDoc="1" locked="0" layoutInCell="1" allowOverlap="1" wp14:anchorId="0427E8AA" wp14:editId="564F93CF">
+                  <wp:simplePos x="0" y="0"/>
+                  <wp:positionH relativeFrom="column">
+                    <wp:posOffset>1397</wp:posOffset>
+                  </wp:positionH>
+                  <wp:positionV relativeFrom="paragraph">
+                    <wp:posOffset>330</wp:posOffset>
+                  </wp:positionV>
+                  <wp:extent cx="3541395" cy="5731510"/>
+                  <wp:effectExtent l="0" t="0" r="1905" b="2540"/>
+                  <wp:wrapTight wrapText="bothSides">
+                    <wp:wrapPolygon edited="0">
+                      <wp:start x="0" y="0"/>
+                      <wp:lineTo x="0" y="21538"/>
+                      <wp:lineTo x="21495" y="21538"/>
+                      <wp:lineTo x="21495" y="0"/>
+                      <wp:lineTo x="0" y="0"/>
+                    </wp:wrapPolygon>
+                  </wp:wrapTight>
+                  <wp:docPr id="3" name="Picture 3" descr="A screenshot of text&#10;&#10;Description automatically generated"/>
+                  <wp:cNvGraphicFramePr>
+                    <a:graphicFrameLocks xmlns:a="http://schemas.openxmlformats.org/drawingml/2006/main" noChangeAspect="1"/>
+                  </wp:cNvGraphicFramePr>
+                  <a:graphic xmlns:a="http://schemas.openxmlformats.org/drawingml/2006/main">
+                    <a:graphicData uri="http://schemas.openxmlformats.org/drawingml/2006/picture">
+                      <pic:pic xmlns:pic="http://schemas.openxmlformats.org/drawingml/2006/picture">
+                        <pic:nvPicPr>
+                          <pic:cNvPr id="3" name="screencapture-outbreak-my-states-2020-06-15-02_05_02 (1).png"/>
+                          <pic:cNvPicPr/>
+                        </pic:nvPicPr>
+                        <pic:blipFill>
+                          <a:blip r:embed="rId5" cstate="print">
+                            <a:extLst>
+                              <a:ext uri="{28A0092B-C50C-407E-A947-70E740481C1C}">
+                                <a14:useLocalDpi xmlns:a14="http://schemas.microsoft.com/office/drawing/2010/main" val="0"/>
+                              </a:ext>
+                            </a:extLst>
+                          </a:blip>
+                          <a:stretch>
+                            <a:fillRect/>
+                          </a:stretch>
+                        </pic:blipFill>
+                        <pic:spPr>
+                          <a:xfrm>
+                            <a:off x="0" y="0"/>
+                            <a:ext cx="3541395" cy="5731510"/>
+                          </a:xfrm>
+                          <a:prstGeom prst="rect">
+                            <a:avLst/>
+                          </a:prstGeom>
+                        </pic:spPr>
+                      </pic:pic>
+                    </a:graphicData>
+                  </a:graphic>
+                </wp:anchor>
+              </w:drawing>
+            </w:r>
+          </w:p>
+        </w:tc>
+        <w:tc>
+          <w:tcPr>
+            <w:tcW w:w="6974" w:type="dxa"/>
+          </w:tcPr>
+          <w:p>
+            <w:r>
+              <w:t>Outbreak.my</w:t>
+            </w:r>
+          </w:p>
+        </w:tc>
+      </w:tr>
+      <w:tr>
+        <w:tc>
+          <w:tcPr>
+            <w:tcW w:w="6974" w:type="dxa"/>
+          </w:tcPr>
+          <w:p>
+            <w:r>
+              <w:rPr>
+                <w:noProof/>
+              </w:rPr>
+              <w:lastRenderedPageBreak/>
+              <w:drawing>
+                <wp:anchor distT="0" distB="0" distL="114300" distR="114300" simplePos="0" relativeHeight="251660288" behindDoc="1" locked="0" layoutInCell="1" allowOverlap="1" wp14:anchorId="1DD1112A" wp14:editId="4427877C">
+                  <wp:simplePos x="0" y="0"/>
+                  <wp:positionH relativeFrom="column">
+                    <wp:posOffset>783997</wp:posOffset>
+                  </wp:positionH>
+                  <wp:positionV relativeFrom="paragraph">
+                    <wp:posOffset>457</wp:posOffset>
+                  </wp:positionV>
+                  <wp:extent cx="3252470" cy="5731510"/>
+                  <wp:effectExtent l="0" t="0" r="5080" b="2540"/>
+                  <wp:wrapTight wrapText="bothSides">
+                    <wp:wrapPolygon edited="0">
+                      <wp:start x="0" y="0"/>
+                      <wp:lineTo x="0" y="21538"/>
+                      <wp:lineTo x="21507" y="21538"/>
+                      <wp:lineTo x="21507" y="0"/>
+                      <wp:lineTo x="0" y="0"/>
+                    </wp:wrapPolygon>
+                  </wp:wrapTight>
+                  <wp:docPr id="5" name="Picture 5" descr="A close up of a map&#10;&#10;Description automatically generated"/>
+                  <wp:cNvGraphicFramePr>
+                    <a:graphicFrameLocks xmlns:a="http://schemas.openxmlformats.org/drawingml/2006/main" noChangeAspect="1"/>
+                  </wp:cNvGraphicFramePr>
+                  <a:graphic xmlns:a="http://schemas.openxmlformats.org/drawingml/2006/main">
+                    <a:graphicData uri="http://schemas.openxmlformats.org/drawingml/2006/picture">
+                      <pic:pic xmlns:pic="http://schemas.openxmlformats.org/drawingml/2006/picture">
+                        <pic:nvPicPr>
+                          <pic:cNvPr id="5" name="screencapture-ukkdosm-github-io-covid-19-2020-06-15-02_15_52.png"/>
+                          <pic:cNvPicPr/>
+                        </pic:nvPicPr>
+                        <pic:blipFill>
+                          <a:blip r:embed="rId6" cstate="print">
+                            <a:extLst>
+                              <a:ext uri="{28A0092B-C50C-407E-A947-70E740481C1C}">
+                                <a14:useLocalDpi xmlns:a14="http://schemas.microsoft.com/office/drawing/2010/main" val="0"/>
+                              </a:ext>
+                            </a:extLst>
+                          </a:blip>
+                          <a:stretch>
+                            <a:fillRect/>
+                          </a:stretch>
+                        </pic:blipFill>
+                        <pic:spPr>
+                          <a:xfrm>
+                            <a:off x="0" y="0"/>
+                            <a:ext cx="3252470" cy="5731510"/>
+                          </a:xfrm>
+                          <a:prstGeom prst="rect">
+                            <a:avLst/>
+                          </a:prstGeom>
+                        </pic:spPr>
+                      </pic:pic>
+                    </a:graphicData>
+                  </a:graphic>
+                </wp:anchor>
+              </w:drawing>
+            </w:r>
+            <w:bookmarkStart w:id="0" w:name="_GoBack"/>
+            <w:r>
+              <w:rPr>
+                <w:noProof/>
+              </w:rPr>
+              <w:drawing>
+                <wp:anchor distT="0" distB="0" distL="114300" distR="114300" simplePos="0" relativeHeight="251661312" behindDoc="1" locked="0" layoutInCell="1" allowOverlap="1" wp14:anchorId="0A0B23A7" wp14:editId="257056A1">
+                  <wp:simplePos x="0" y="0"/>
+                  <wp:positionH relativeFrom="column">
+                    <wp:posOffset>1270</wp:posOffset>
+                  </wp:positionH>
+                  <wp:positionV relativeFrom="paragraph">
+                    <wp:posOffset>0</wp:posOffset>
+                  </wp:positionV>
+                  <wp:extent cx="2841625" cy="5731510"/>
+                  <wp:effectExtent l="0" t="0" r="0" b="2540"/>
+                  <wp:wrapTight wrapText="bothSides">
+                    <wp:wrapPolygon edited="0">
+                      <wp:start x="0" y="0"/>
+                      <wp:lineTo x="0" y="21538"/>
+                      <wp:lineTo x="21431" y="21538"/>
+                      <wp:lineTo x="21431" y="0"/>
+                      <wp:lineTo x="0" y="0"/>
+                    </wp:wrapPolygon>
+                  </wp:wrapTight>
+                  <wp:docPr id="4" name="Picture 4" descr="A screenshot of a cell phone&#10;&#10;Description automatically generated"/>
+                  <wp:cNvGraphicFramePr>
+                    <a:graphicFrameLocks xmlns:a="http://schemas.openxmlformats.org/drawingml/2006/main" noChangeAspect="1"/>
+                  </wp:cNvGraphicFramePr>
+                  <a:graphic xmlns:a="http://schemas.openxmlformats.org/drawingml/2006/main">
+                    <a:graphicData uri="http://schemas.openxmlformats.org/drawingml/2006/picture">
+                      <pic:pic xmlns:pic="http://schemas.openxmlformats.org/drawingml/2006/picture">
+                        <pic:nvPicPr>
+                          <pic:cNvPr id="4" name="screencapture-datastudio-google-embed-u-0-reporting-cfca4946-cfc8-4fb4-804f-bb58aa6c35ca-page-1M-2020-06-15-02_05_15.png"/>
+                          <pic:cNvPicPr/>
+                        </pic:nvPicPr>
+                        <pic:blipFill>
+                          <a:blip r:embed="rId7" cstate="print">
+                            <a:extLst>
+                              <a:ext uri="{28A0092B-C50C-407E-A947-70E740481C1C}">
+                                <a14:useLocalDpi xmlns:a14="http://schemas.microsoft.com/office/drawing/2010/main" val="0"/>
+                              </a:ext>
+                            </a:extLst>
+                          </a:blip>
+                          <a:stretch>
+                            <a:fillRect/>
+                          </a:stretch>
+                        </pic:blipFill>
+                        <pic:spPr>
+                          <a:xfrm>
+                            <a:off x="0" y="0"/>
+                            <a:ext cx="2841625" cy="5731510"/>
+                          </a:xfrm>
+                          <a:prstGeom prst="rect">
+                            <a:avLst/>
+                          </a:prstGeom>
+                        </pic:spPr>
+                      </pic:pic>
+                    </a:graphicData>
+                  </a:graphic>
+                </wp:anchor>
+              </w:drawing>
+            </w:r>
+            <w:bookmarkEnd w:id="0"/>
+          </w:p>
+        </w:tc>
+        <w:tc>
+          <w:tcPr>
+            <w:tcW w:w="6974" w:type="dxa"/>
+          </w:tcPr>
+          <w:p>
+            <w:proofErr w:type="spellStart"/>
+            <w:r>
+              <w:t>Dosm</w:t>
+            </w:r>
+            <w:proofErr w:type="spellEnd"/>
+          </w:p>
+        </w:tc>
+      </w:tr>
+      <w:tr>
+        <w:tc>
+          <w:tcPr>
+            <w:tcW w:w="6974" w:type="dxa"/>
+          </w:tcPr>
+          <w:p/>
+        </w:tc>
+        <w:tc>
+          <w:tcPr>
+            <w:tcW w:w="6974" w:type="dxa"/>
+          </w:tcPr>
+          <w:p>
+            <w:r>
+              <w:t>Selangor.gov.my</w:t>
+            </w:r>
+          </w:p>
+        </w:tc>
+      </w:tr>
+      <w:tr>
+        <w:tc>
+          <w:tcPr>
+            <w:tcW w:w="6974" w:type="dxa"/>
+          </w:tcPr>
+          <w:p/>
+        </w:tc>
+        <w:tc>
+          <w:tcPr>
+            <w:tcW w:w="6974" w:type="dxa"/>
+          </w:tcPr>
+          <w:p>
+            <w:r>
+              <w:t>WHO</w:t>
+            </w:r>
+          </w:p>
+        </w:tc>
+      </w:tr>
+      <w:tr>
+        <w:tc>
+          <w:tcPr>
+            <w:tcW w:w="6974" w:type="dxa"/>
+          </w:tcPr>
+          <w:p/>
+        </w:tc>
+        <w:tc>
+          <w:tcPr>
+            <w:tcW w:w="6974" w:type="dxa"/>
+          </w:tcPr>
+          <w:p/>
+        </w:tc>
+      </w:tr>
+    </w:tbl>
+    <w:p/>
     <w:sectPr>
-      <w:pgSz w:w="11906" w:h="16838"/>
+      <w:pgSz w:w="16838" w:h="11906" w:orient="landscape"/>
       <w:pgMar w:top="1440" w:right="1440" w:bottom="1440" w:left="1440" w:header="708" w:footer="708" w:gutter="0"/>
       <w:cols w:space="708"/>
       <w:docGrid w:linePitch="360"/>
@@ -443,6 +842,25 @@
     <w:semiHidden/>
     <w:unhideWhenUsed/>
   </w:style>
+  <w:style w:type="table" w:styleId="TableGrid">
+    <w:name w:val="Table Grid"/>
+    <w:basedOn w:val="TableNormal"/>
+    <w:uiPriority w:val="39"/>
+    <w:rsid w:val="00CA7DE8"/>
+    <w:pPr>
+      <w:spacing w:after="0" w:line="240" w:lineRule="auto"/>
+    </w:pPr>
+    <w:tblPr>
+      <w:tblBorders>
+        <w:top w:val="single" w:sz="4" w:space="0" w:color="auto"/>
+        <w:left w:val="single" w:sz="4" w:space="0" w:color="auto"/>
+        <w:bottom w:val="single" w:sz="4" w:space="0" w:color="auto"/>
+        <w:right w:val="single" w:sz="4" w:space="0" w:color="auto"/>
+        <w:insideH w:val="single" w:sz="4" w:space="0" w:color="auto"/>
+        <w:insideV w:val="single" w:sz="4" w:space="0" w:color="auto"/>
+      </w:tblBorders>
+    </w:tblPr>
+  </w:style>
 </w:styles>
 </file>
 

</xml_diff>